<commit_message>
table logic(still in progress)
</commit_message>
<xml_diff>
--- a/Business rules/Business Rules.docx
+++ b/Business rules/Business Rules.docx
@@ -61,7 +61,6 @@
         </w:rPr>
         <w:t xml:space="preserve"> Student_ID, First name, Last name, Date of Birth, Phone number, Email </w:t>
       </w:r>
-      <w:proofErr w:type="gramStart"/>
       <w:r>
         <w:rPr>
           <w:rFonts w:asciiTheme="minorBidi" w:hAnsiTheme="minorBidi"/>
@@ -84,32 +83,15 @@
           <w:sz w:val="32"/>
           <w:szCs w:val="32"/>
         </w:rPr>
-        <w:t xml:space="preserve"> </w:t>
-      </w:r>
-      <w:r>
-        <w:rPr>
-          <w:rFonts w:asciiTheme="minorBidi" w:hAnsiTheme="minorBidi"/>
-          <w:sz w:val="32"/>
-          <w:szCs w:val="32"/>
-        </w:rPr>
-        <w:t>academic</w:t>
-      </w:r>
-      <w:proofErr w:type="gramEnd"/>
-      <w:r>
-        <w:rPr>
-          <w:rFonts w:asciiTheme="minorBidi" w:hAnsiTheme="minorBidi"/>
-          <w:sz w:val="32"/>
-          <w:szCs w:val="32"/>
-        </w:rPr>
-        <w:t xml:space="preserve"> year</w:t>
-      </w:r>
-      <w:r>
-        <w:rPr>
-          <w:rFonts w:asciiTheme="minorBidi" w:hAnsiTheme="minorBidi"/>
-          <w:sz w:val="32"/>
-          <w:szCs w:val="32"/>
-        </w:rPr>
-        <w:t>,</w:t>
+        <w:t>Academic</w:t>
+      </w:r>
+      <w:r>
+        <w:rPr>
+          <w:rFonts w:asciiTheme="minorBidi" w:hAnsiTheme="minorBidi"/>
+          <w:sz w:val="32"/>
+          <w:szCs w:val="32"/>
+        </w:rPr>
+        <w:t xml:space="preserve"> year,</w:t>
       </w:r>
       <w:r>
         <w:rPr>
@@ -193,25 +175,7 @@
           <w:sz w:val="32"/>
           <w:szCs w:val="32"/>
         </w:rPr>
-        <w:t xml:space="preserve"> Course_</w:t>
-      </w:r>
-      <w:proofErr w:type="gramStart"/>
-      <w:r>
-        <w:rPr>
-          <w:rFonts w:asciiTheme="minorBidi" w:hAnsiTheme="minorBidi"/>
-          <w:sz w:val="32"/>
-          <w:szCs w:val="32"/>
-        </w:rPr>
-        <w:t>ID ,</w:t>
-      </w:r>
-      <w:proofErr w:type="gramEnd"/>
-      <w:r>
-        <w:rPr>
-          <w:rFonts w:asciiTheme="minorBidi" w:hAnsiTheme="minorBidi"/>
-          <w:sz w:val="32"/>
-          <w:szCs w:val="32"/>
-        </w:rPr>
-        <w:t xml:space="preserve"> Course name</w:t>
+        <w:t xml:space="preserve"> Course_ID , Course name</w:t>
       </w:r>
       <w:r>
         <w:rPr>
@@ -263,25 +227,7 @@
           <w:sz w:val="36"/>
           <w:szCs w:val="36"/>
         </w:rPr>
-        <w:t xml:space="preserve">Each grade must have a </w:t>
-      </w:r>
-      <w:proofErr w:type="spellStart"/>
-      <w:r>
-        <w:rPr>
-          <w:rFonts w:asciiTheme="minorBidi" w:hAnsiTheme="minorBidi"/>
-          <w:sz w:val="36"/>
-          <w:szCs w:val="36"/>
-        </w:rPr>
-        <w:t>Grade_ID</w:t>
-      </w:r>
-      <w:proofErr w:type="spellEnd"/>
-      <w:r>
-        <w:rPr>
-          <w:rFonts w:asciiTheme="minorBidi" w:hAnsiTheme="minorBidi"/>
-          <w:sz w:val="36"/>
-          <w:szCs w:val="36"/>
-        </w:rPr>
-        <w:t>, Student_ID, Course_ID, grade.</w:t>
+        <w:t>Each grade must have a Grade_ID, Student_ID, Course_ID, grade.</w:t>
       </w:r>
     </w:p>
     <w:p>
@@ -347,15 +293,7 @@
           <w:sz w:val="32"/>
           <w:szCs w:val="32"/>
         </w:rPr>
-        <w:t xml:space="preserve">Each Instructor must have a unique Instructor_ID, </w:t>
-      </w:r>
-      <w:r>
-        <w:rPr>
-          <w:rFonts w:asciiTheme="minorBidi" w:hAnsiTheme="minorBidi"/>
-          <w:sz w:val="32"/>
-          <w:szCs w:val="32"/>
-        </w:rPr>
-        <w:t>First name, Last name, Date of Birth, Phone number</w:t>
+        <w:t>Each Instructor must have a unique Instructor_ID, First name, Last name, Date of Birth, Phone number</w:t>
       </w:r>
       <w:r>
         <w:rPr>
@@ -379,15 +317,7 @@
           <w:sz w:val="32"/>
           <w:szCs w:val="32"/>
         </w:rPr>
-        <w:t>,</w:t>
-      </w:r>
-      <w:r>
-        <w:rPr>
-          <w:rFonts w:asciiTheme="minorBidi" w:hAnsiTheme="minorBidi"/>
-          <w:sz w:val="32"/>
-          <w:szCs w:val="32"/>
-        </w:rPr>
-        <w:t xml:space="preserve"> Department_ID</w:t>
+        <w:t>, Department_ID</w:t>
       </w:r>
       <w:r>
         <w:rPr>

</xml_diff>